<commit_message>
Improved sentence structure for poems
</commit_message>
<xml_diff>
--- a/nonPythonFiles/Poem Collection Draft 1.docx
+++ b/nonPythonFiles/Poem Collection Draft 1.docx
@@ -88,15 +88,7 @@
     </w:p>
     <w:p>
       <w:r>
-        <w:t xml:space="preserve">Nor </w:t>
-      </w:r>
-      <w:proofErr w:type="spellStart"/>
-      <w:r>
-        <w:t>huron’s</w:t>
-      </w:r>
-      <w:proofErr w:type="spellEnd"/>
-      <w:r>
-        <w:t xml:space="preserve"> nest nor the driver the</w:t>
+        <w:t>Nor huron’s nest nor the driver the</w:t>
       </w:r>
       <w:r>
         <w:br/>
@@ -104,15 +96,7 @@
       </w:r>
       <w:r>
         <w:br/>
-        <w:t xml:space="preserve">Over with </w:t>
-      </w:r>
-      <w:proofErr w:type="spellStart"/>
-      <w:r>
-        <w:t>sailships</w:t>
-      </w:r>
-      <w:proofErr w:type="spellEnd"/>
-      <w:r>
-        <w:t xml:space="preserve"> and fathomless as of me I hasten</w:t>
+        <w:t>Over with sailships and fathomless as of me I hasten</w:t>
       </w:r>
       <w:r>
         <w:br/>
@@ -152,13 +136,8 @@
         <w:br/>
       </w:r>
       <w:r>
-        <w:t xml:space="preserve">We worship oh may the golden on the measure the old </w:t>
-      </w:r>
-      <w:proofErr w:type="spellStart"/>
-      <w:r>
-        <w:t>alberto</w:t>
-      </w:r>
-      <w:proofErr w:type="spellEnd"/>
+        <w:t>We worship oh may the golden on the measure the old alberto</w:t>
+      </w:r>
       <w:r>
         <w:br/>
       </w:r>
@@ -286,8 +265,6 @@
       </w:r>
       <w:r>
         <w:br/>
-      </w:r>
-      <w:r>
         <w:t xml:space="preserve">She was drawn from the vine clad </w:t>
       </w:r>
       <w:r>
@@ -298,8 +275,6 @@
       </w:r>
       <w:r>
         <w:br/>
-      </w:r>
-      <w:r>
         <w:t>Soft and awake</w:t>
       </w:r>
       <w:r>
@@ -313,15 +288,10 @@
       </w:r>
       <w:r>
         <w:br/>
-        <w:t xml:space="preserve">Outside their </w:t>
-      </w:r>
-      <w:r>
-        <w:t>vivid coloring of love in</w:t>
-      </w:r>
-      <w:r>
-        <w:br/>
-      </w:r>
-      <w:r>
+        <w:t>Outside their vivid coloring of love in</w:t>
+      </w:r>
+      <w:r>
+        <w:br/>
         <w:t>The tear to</w:t>
       </w:r>
       <w:r>
@@ -343,277 +313,375 @@
       </w:r>
       <w:r>
         <w:br/>
-      </w:r>
-      <w:r>
         <w:t xml:space="preserve">And the maiden </w:t>
       </w:r>
       <w:r>
         <w:t xml:space="preserve">on </w:t>
+      </w:r>
+      <w:r>
+        <w:t>whom the contrary</w:t>
+      </w:r>
+      <w:r>
+        <w:br/>
+        <w:t>Father is motionless nothing which came a sound of fate and grow</w:t>
+      </w:r>
+      <w:r>
+        <w:br/>
+        <w:t>And homeward turned my spirit’s heart but</w:t>
+      </w:r>
+      <w:r>
+        <w:br/>
+        <w:t>Down within was late to every moment</w:t>
+      </w:r>
+    </w:p>
+    <w:p>
+      <w:r>
+        <w:t xml:space="preserve">Whose heart forgets the shutter </w:t>
+      </w:r>
+      <w:r>
+        <w:br/>
+        <w:t>And shore on earth</w:t>
+      </w:r>
+      <w:r>
+        <w:br/>
+        <w:t>At the shadow I said I have not undone without</w:t>
+      </w:r>
+      <w:r>
+        <w:br/>
+        <w:t>With me with madness and I beneath</w:t>
+      </w:r>
+      <w:r>
+        <w:br/>
+        <w:t>The violet lining with a gift of the</w:t>
+      </w:r>
+      <w:r>
+        <w:br/>
+        <w:t>So come up through gazing entranced adown the</w:t>
+      </w:r>
+      <w:r>
+        <w:br/>
+        <w:t>Own native shore leave him streaming throws aside</w:t>
+      </w:r>
+    </w:p>
+    <w:p>
+      <w:r>
+        <w:t>Should he grow old suddenly</w:t>
+      </w:r>
+      <w:r>
+        <w:br/>
+        <w:t>There was down to sleep you</w:t>
+      </w:r>
+      <w:r>
+        <w:br/>
+      </w:r>
+      <w:r>
+        <w:t>There haunt</w:t>
+      </w:r>
+      <w:r>
+        <w:t xml:space="preserve"> </w:t>
+      </w:r>
+      <w:r>
+        <w:t>the swift and an angel</w:t>
+      </w:r>
+      <w:r>
+        <w:br/>
+      </w:r>
+      <w:r>
+        <w:t>About twelve by winged odor commingle</w:t>
+      </w:r>
+      <w:r>
+        <w:t>d</w:t>
+      </w:r>
+      <w:r>
+        <w:br/>
+      </w:r>
+      <w:r>
+        <w:t>Friezes intertwine the mysteries are stirred</w:t>
+      </w:r>
+      <w:r>
+        <w:br/>
+      </w:r>
+      <w:r>
+        <w:t>Poured on the heart for tis a void within</w:t>
+      </w:r>
+      <w:r>
+        <w:br/>
+      </w:r>
+      <w:r>
+        <w:t>Looks gigantically down upon my theme of the breath it</w:t>
+      </w:r>
+    </w:p>
+    <w:p>
+      <w:r>
+        <w:t>M</w:t>
+      </w:r>
+      <w:r>
+        <w:t>y summer dreamed away to listen</w:t>
+      </w:r>
+      <w:r>
+        <w:br/>
+      </w:r>
+      <w:r>
+        <w:t>Enwritten upon thy love and the wide circumference in mockery of highest</w:t>
+      </w:r>
+      <w:r>
+        <w:br/>
+      </w:r>
+      <w:r>
+        <w:t>Caressed and wo father I cried it trembled with</w:t>
+      </w:r>
+      <w:r>
+        <w:br/>
+      </w:r>
+      <w:r>
+        <w:t>And a mountain from the thrill of fire flies they all the</w:t>
+      </w:r>
+      <w:r>
+        <w:br/>
+      </w:r>
+      <w:r>
+        <w:t>Pleiads even one sun covers itself</w:t>
+      </w:r>
+      <w:r>
+        <w:br/>
+      </w:r>
+      <w:r>
+        <w:t>That in a stately palace radiant hopes of</w:t>
+      </w:r>
+      <w:r>
+        <w:br/>
+      </w:r>
+      <w:r>
+        <w:t>Up spires up god but mystically in</w:t>
+      </w:r>
+    </w:p>
+    <w:p>
+      <w:r>
+        <w:t xml:space="preserve">Becomes intoxicated </w:t>
+      </w:r>
+      <w:r>
+        <w:t xml:space="preserve">by </w:t>
+      </w:r>
+      <w:r>
+        <w:t>the joy thy emptiness</w:t>
+      </w:r>
+      <w:r>
+        <w:br/>
+      </w:r>
+      <w:r>
+        <w:t>By the light let it li</w:t>
+      </w:r>
+      <w:r>
+        <w:t>gh</w:t>
+      </w:r>
+      <w:r>
+        <w:t>t on her</w:t>
+      </w:r>
+      <w:r>
+        <w:br/>
+      </w:r>
+      <w:r>
+        <w:t>Mariners kind which binds me warm and</w:t>
+      </w:r>
+      <w:r>
+        <w:br/>
+      </w:r>
+      <w:r>
+        <w:t>The floor and many stars whence he</w:t>
+      </w:r>
+      <w:r>
+        <w:br/>
+      </w:r>
+      <w:r>
+        <w:t>My breast when their king but she shall clasp a</w:t>
+      </w:r>
+      <w:r>
+        <w:br/>
+      </w:r>
+      <w:r>
+        <w:t>Daughter of the hours at my strength</w:t>
+      </w:r>
+      <w:r>
+        <w:br/>
+      </w:r>
+      <w:r>
+        <w:t>Sweet duty was its sacred sun we know and diomed</w:t>
+      </w:r>
+    </w:p>
+    <w:p>
+      <w:r>
+        <w:br w:type="page"/>
+      </w:r>
+    </w:p>
+    <w:p>
+      <w:pPr>
+        <w:rPr>
+          <w:b/>
+          <w:bCs/>
+        </w:rPr>
+      </w:pPr>
+      <w:r>
+        <w:rPr>
+          <w:b/>
+          <w:bCs/>
+        </w:rPr>
+        <w:lastRenderedPageBreak/>
+        <w:t>Quivering Wings</w:t>
       </w:r>
       <w:bookmarkStart w:id="0" w:name="_GoBack"/>
       <w:bookmarkEnd w:id="0"/>
-      <w:r>
-        <w:t>whom the contrary</w:t>
-      </w:r>
-      <w:r>
-        <w:br/>
-      </w:r>
-      <w:r>
-        <w:t>Father is motionless nothing which came a sound of fate and grow</w:t>
-      </w:r>
-      <w:r>
-        <w:br/>
-        <w:t>A</w:t>
-      </w:r>
-      <w:r>
-        <w:t>nd homeward turned my spirit</w:t>
-      </w:r>
-      <w:r>
-        <w:t>’s heart</w:t>
-      </w:r>
-      <w:r>
-        <w:t xml:space="preserve"> but</w:t>
-      </w:r>
-      <w:r>
-        <w:br/>
-      </w:r>
-      <w:r>
-        <w:t>Down within</w:t>
-      </w:r>
-      <w:r>
-        <w:t xml:space="preserve"> was</w:t>
-      </w:r>
-      <w:r>
-        <w:t xml:space="preserve"> late</w:t>
-      </w:r>
-      <w:r>
-        <w:t xml:space="preserve"> to</w:t>
-      </w:r>
-      <w:r>
-        <w:t xml:space="preserve"> every moment</w:t>
-      </w:r>
-    </w:p>
-    <w:p>
-      <w:r>
-        <w:t>Whose heart forget</w:t>
+    </w:p>
+    <w:p>
+      <w:r>
+        <w:t>Of the forest, in search well may the lone and stern decorum of words the riddle,</w:t>
+      </w:r>
+      <w:r>
+        <w:br/>
+      </w:r>
+      <w:r>
+        <w:t>Ere long dream you fancy into seas without a cloud, with dewy, dream was but, gazing on the most fervently devoted and weary,</w:t>
+      </w:r>
+      <w:r>
+        <w:br/>
+      </w:r>
+      <w:r>
+        <w:t>Though you here, I thought I spoke, because I</w:t>
+      </w:r>
+      <w:r>
+        <w:t>’</w:t>
+      </w:r>
+      <w:r>
+        <w:t>d together on that in the rare and all our own mother my resplendency,</w:t>
+      </w:r>
+      <w:r>
+        <w:br/>
+      </w:r>
+      <w:r>
+        <w:t>Thirst of years!</w:t>
+      </w:r>
+      <w:r>
+        <w:br/>
+      </w:r>
+      <w:r>
+        <w:t>In their burning terms of the year ah!</w:t>
+      </w:r>
+      <w:r>
+        <w:br/>
+      </w:r>
+      <w:r>
+        <w:t>I ever with music of the magic solitude,</w:t>
+      </w:r>
+      <w:r>
+        <w:br/>
+      </w:r>
+      <w:r>
+        <w:t>Unto the riches there the deep blush would fly mere puppets they arise but should he of beauty the mystic wind went by our valleys by the earth gave no matter and the human eye!</w:t>
+      </w:r>
+      <w:r>
+        <w:br/>
+      </w:r>
+      <w:r>
+        <w:t>How deep sky,</w:t>
+      </w:r>
+      <w:r>
+        <w:br/>
+      </w:r>
+      <w:r>
+        <w:t>The night of his eye; and then I know is to thee, and ominous bird beguiling my brain.</w:t>
+      </w:r>
+    </w:p>
+    <w:p>
+      <w:r>
+        <w:t>This ghoul haunted by the ultimate dim,</w:t>
+      </w:r>
+      <w:r>
+        <w:br/>
+      </w:r>
+      <w:r>
+        <w:t>Then I implore!</w:t>
+      </w:r>
+      <w:r>
+        <w:br/>
+      </w:r>
+      <w:r>
+        <w:t>Accursed ground that hangs upon thy stream; they cross me twas the light lazily lay,</w:t>
+      </w:r>
+      <w:r>
+        <w:br/>
+      </w:r>
+      <w:r>
+        <w:t>Will lead us but to thine.</w:t>
+      </w:r>
+      <w:r>
+        <w:br/>
+      </w:r>
+      <w:r>
+        <w:t>And so come and failing in the univer</w:t>
       </w:r>
       <w:r>
         <w:t>s</w:t>
       </w:r>
       <w:r>
-        <w:t xml:space="preserve"> the shutter </w:t>
-      </w:r>
-      <w:r>
-        <w:br/>
-      </w:r>
-      <w:r>
-        <w:t>And shore on earth</w:t>
-      </w:r>
-      <w:r>
-        <w:br/>
-      </w:r>
-      <w:r>
-        <w:t xml:space="preserve">At the shadow </w:t>
-      </w:r>
-      <w:r>
-        <w:t xml:space="preserve">I said I </w:t>
-      </w:r>
-      <w:r>
-        <w:t>have not undo</w:t>
-      </w:r>
-      <w:r>
-        <w:t>ne</w:t>
-      </w:r>
-      <w:r>
-        <w:t xml:space="preserve"> without</w:t>
-      </w:r>
-      <w:r>
-        <w:br/>
-      </w:r>
-      <w:r>
-        <w:t>With me with madness and I beneath</w:t>
-      </w:r>
-      <w:r>
-        <w:br/>
-      </w:r>
-      <w:r>
-        <w:t>The violet lining with a gift of the</w:t>
-      </w:r>
-      <w:r>
-        <w:br/>
-      </w:r>
-      <w:r>
-        <w:t>So come up through gazing entranced adown the</w:t>
-      </w:r>
-      <w:r>
-        <w:br/>
-      </w:r>
-      <w:r>
-        <w:t>Own native shore leave him streaming throws aside</w:t>
-      </w:r>
-    </w:p>
-    <w:p>
-      <w:r>
-        <w:t>Should he gr</w:t>
-      </w:r>
-      <w:r>
-        <w:t>o</w:t>
-      </w:r>
-      <w:r>
-        <w:t>w old suddenly</w:t>
-      </w:r>
-      <w:r>
-        <w:br/>
-      </w:r>
-      <w:r>
-        <w:t>There was down to sleep you</w:t>
-      </w:r>
-      <w:r>
-        <w:br/>
-      </w:r>
-      <w:r>
-        <w:t>There haunt</w:t>
-      </w:r>
-      <w:r>
-        <w:t xml:space="preserve"> </w:t>
-      </w:r>
-      <w:r>
-        <w:t>the swift and an angel</w:t>
-      </w:r>
-      <w:r>
-        <w:br/>
-      </w:r>
-      <w:r>
-        <w:t>About twelve by winged odor commingle</w:t>
-      </w:r>
-      <w:r>
-        <w:t>d</w:t>
-      </w:r>
-      <w:r>
-        <w:br/>
-      </w:r>
-      <w:r>
-        <w:t>Friezes intertwine the mysteries are stirred</w:t>
-      </w:r>
-      <w:r>
-        <w:br/>
-      </w:r>
-      <w:r>
-        <w:t>Poured on the heart for tis a void within</w:t>
-      </w:r>
-      <w:r>
-        <w:br/>
-      </w:r>
-      <w:r>
-        <w:t>Looks gigantically down upon my theme of the breath it</w:t>
-      </w:r>
-    </w:p>
-    <w:p>
-      <w:r>
-        <w:t>M</w:t>
-      </w:r>
-      <w:r>
-        <w:t>y summer dreamed away to listen</w:t>
-      </w:r>
-      <w:r>
-        <w:br/>
-      </w:r>
-      <w:r>
-        <w:t>Enwritten upon thy love and the wide circumference in mockery of highest</w:t>
-      </w:r>
-      <w:r>
-        <w:br/>
-      </w:r>
-      <w:r>
-        <w:t>Caressed and wo father I cried it trembled with</w:t>
-      </w:r>
-      <w:r>
-        <w:br/>
-      </w:r>
-      <w:r>
-        <w:t>And a mountain from the thrill of fire flies they all the</w:t>
-      </w:r>
-      <w:r>
-        <w:br/>
-      </w:r>
-      <w:proofErr w:type="spellStart"/>
-      <w:r>
-        <w:t>Pleiads</w:t>
-      </w:r>
-      <w:proofErr w:type="spellEnd"/>
-      <w:r>
-        <w:t xml:space="preserve"> even one sun covers itself</w:t>
-      </w:r>
-      <w:r>
-        <w:br/>
-      </w:r>
-      <w:r>
-        <w:t>That in a stately palace radiant hopes of</w:t>
-      </w:r>
-      <w:r>
-        <w:br/>
-      </w:r>
-      <w:r>
-        <w:t>Up spires up god but mystically in</w:t>
-      </w:r>
-    </w:p>
-    <w:p>
-      <w:r>
-        <w:t xml:space="preserve">Becomes intoxicated </w:t>
-      </w:r>
-      <w:r>
-        <w:t xml:space="preserve">by </w:t>
-      </w:r>
-      <w:r>
-        <w:t>the joy thy emptiness</w:t>
-      </w:r>
-      <w:r>
-        <w:br/>
-      </w:r>
-      <w:r>
-        <w:t>By the light let it li</w:t>
-      </w:r>
-      <w:r>
-        <w:t>gh</w:t>
-      </w:r>
-      <w:r>
-        <w:t>t on her</w:t>
-      </w:r>
-      <w:r>
-        <w:br/>
-      </w:r>
-      <w:r>
-        <w:t>Mariners kind which binds me warm and</w:t>
-      </w:r>
-      <w:r>
-        <w:br/>
-      </w:r>
-      <w:r>
-        <w:t>The floor and many stars whence he</w:t>
-      </w:r>
-      <w:r>
-        <w:br/>
-      </w:r>
-      <w:r>
-        <w:t>My breast when their king but she shall clasp a</w:t>
-      </w:r>
-      <w:r>
-        <w:br/>
-      </w:r>
-      <w:r>
-        <w:t>Daughter of the hours at my strength</w:t>
-      </w:r>
-      <w:r>
-        <w:br/>
-      </w:r>
-      <w:r>
-        <w:t xml:space="preserve">Sweet duty was its sacred sun we know and </w:t>
-      </w:r>
-      <w:proofErr w:type="spellStart"/>
-      <w:r>
-        <w:t>diomed</w:t>
-      </w:r>
-      <w:proofErr w:type="spellEnd"/>
+        <w:t>al valley, as a duplicate horn</w:t>
+      </w:r>
+      <w:r>
+        <w:t>’s</w:t>
+      </w:r>
+      <w:r>
+        <w:t xml:space="preserve"> bediamonded crescent distinct with a lute's well!</w:t>
+      </w:r>
+      <w:r>
+        <w:br/>
+      </w:r>
+      <w:r>
+        <w:t>Of what spirit or the hour,</w:t>
+      </w:r>
+      <w:r>
+        <w:br/>
+      </w:r>
+      <w:r>
+        <w:t>Shall cherish.</w:t>
+      </w:r>
+      <w:r>
+        <w:br/>
+      </w:r>
+      <w:r>
+        <w:t>And all gentle air in the worst has reared its interminable pride, but, loveliest in the leaf and on my passions,</w:t>
+      </w:r>
+    </w:p>
+    <w:p>
+      <w:r>
+        <w:t>Hell, and each quivering wings, as heretical.</w:t>
+      </w:r>
+      <w:r>
+        <w:br/>
+      </w:r>
+      <w:r>
+        <w:t>And sprang so dense can alone;</w:t>
+      </w:r>
+      <w:r>
+        <w:br/>
+      </w:r>
+      <w:r>
+        <w:t>So peacefully departed that I feel that bridal day oppress my secrets of those butterflies, a simple duty was first seen but see thee in this no more than mother,</w:t>
+      </w:r>
+      <w:r>
+        <w:br/>
+      </w:r>
+      <w:r>
+        <w:t>Now are breathing isles of the church.</w:t>
+      </w:r>
+    </w:p>
+    <w:p>
+      <w:r>
+        <w:t>Pierre.</w:t>
+      </w:r>
+      <w:r>
+        <w:br/>
+      </w:r>
+      <w:r>
+        <w:t>Zantippe's talents had a winged odour of his name's no more</w:t>
+      </w:r>
     </w:p>
     <w:sectPr>
       <w:headerReference w:type="default" r:id="rId6"/>

</xml_diff>